<commit_message>
requirements aangepast en concept aangepast
</commit_message>
<xml_diff>
--- a/Documentation/Concept.docx
+++ b/Documentation/Concept.docx
@@ -739,19 +739,8 @@
                                         <w:sz w:val="72"/>
                                         <w:szCs w:val="72"/>
                                       </w:rPr>
-                                      <w:t xml:space="preserve">Concept </w:t>
+                                      <w:t>Concept Document</w:t>
                                     </w:r>
-                                    <w:proofErr w:type="spellStart"/>
-                                    <w:r>
-                                      <w:rPr>
-                                        <w:rFonts w:asciiTheme="majorHAnsi" w:eastAsiaTheme="majorEastAsia" w:hAnsiTheme="majorHAnsi" w:cstheme="majorBidi"/>
-                                        <w:color w:val="4472C4" w:themeColor="accent1"/>
-                                        <w:sz w:val="72"/>
-                                        <w:szCs w:val="72"/>
-                                      </w:rPr>
-                                      <w:t>Docuement</w:t>
-                                    </w:r>
-                                    <w:proofErr w:type="spellEnd"/>
                                   </w:p>
                                 </w:sdtContent>
                               </w:sdt>
@@ -831,19 +820,8 @@
                                   <w:sz w:val="72"/>
                                   <w:szCs w:val="72"/>
                                 </w:rPr>
-                                <w:t xml:space="preserve">Concept </w:t>
+                                <w:t>Concept Document</w:t>
                               </w:r>
-                              <w:proofErr w:type="spellStart"/>
-                              <w:r>
-                                <w:rPr>
-                                  <w:rFonts w:asciiTheme="majorHAnsi" w:eastAsiaTheme="majorEastAsia" w:hAnsiTheme="majorHAnsi" w:cstheme="majorBidi"/>
-                                  <w:color w:val="4472C4" w:themeColor="accent1"/>
-                                  <w:sz w:val="72"/>
-                                  <w:szCs w:val="72"/>
-                                </w:rPr>
-                                <w:t>Docuement</w:t>
-                              </w:r>
-                              <w:proofErr w:type="spellEnd"/>
                             </w:p>
                           </w:sdtContent>
                         </w:sdt>
@@ -885,6 +863,10 @@
     <w:sdt>
       <w:sdtPr>
         <w:rPr>
+          <w:rFonts w:asciiTheme="minorHAnsi" w:eastAsiaTheme="minorHAnsi" w:hAnsiTheme="minorHAnsi" w:cstheme="minorBidi"/>
+          <w:color w:val="auto"/>
+          <w:sz w:val="22"/>
+          <w:szCs w:val="22"/>
           <w:lang w:val="nl-NL"/>
         </w:rPr>
         <w:id w:val="360401469"/>
@@ -895,12 +877,8 @@
       </w:sdtPr>
       <w:sdtEndPr>
         <w:rPr>
-          <w:rFonts w:asciiTheme="minorHAnsi" w:eastAsiaTheme="minorHAnsi" w:hAnsiTheme="minorHAnsi" w:cstheme="minorBidi"/>
           <w:b/>
           <w:bCs/>
-          <w:color w:val="auto"/>
-          <w:sz w:val="22"/>
-          <w:szCs w:val="22"/>
         </w:rPr>
       </w:sdtEndPr>
       <w:sdtContent>
@@ -1582,7 +1560,31 @@
         <w:rPr>
           <w:lang w:val="nl-NL"/>
         </w:rPr>
-        <w:t xml:space="preserve">Ik heb weinig tot geen kennis op het gebied van machine </w:t>
+        <w:t xml:space="preserve">Ik heb </w:t>
+      </w:r>
+      <w:r>
+        <w:rPr>
+          <w:lang w:val="nl-NL"/>
+        </w:rPr>
+        <w:t xml:space="preserve">nog </w:t>
+      </w:r>
+      <w:r>
+        <w:rPr>
+          <w:lang w:val="nl-NL"/>
+        </w:rPr>
+        <w:t xml:space="preserve">geen kennis op het gebied van </w:t>
+      </w:r>
+      <w:r>
+        <w:rPr>
+          <w:lang w:val="nl-NL"/>
+        </w:rPr>
+        <w:t>Python of M</w:t>
+      </w:r>
+      <w:r>
+        <w:rPr>
+          <w:lang w:val="nl-NL"/>
+        </w:rPr>
+        <w:t xml:space="preserve">achine </w:t>
       </w:r>
       <w:proofErr w:type="spellStart"/>
       <w:r>
@@ -1596,7 +1598,21 @@
         <w:rPr>
           <w:lang w:val="nl-NL"/>
         </w:rPr>
-        <w:t xml:space="preserve"> en ik zou hier graag meer over willen weten.</w:t>
+        <w:t xml:space="preserve">. Omdat Python en machine </w:t>
+      </w:r>
+      <w:proofErr w:type="spellStart"/>
+      <w:r>
+        <w:rPr>
+          <w:lang w:val="nl-NL"/>
+        </w:rPr>
+        <w:t>learning</w:t>
+      </w:r>
+      <w:proofErr w:type="spellEnd"/>
+      <w:r>
+        <w:rPr>
+          <w:lang w:val="nl-NL"/>
+        </w:rPr>
+        <w:t xml:space="preserve"> allebei belangrijke onderwerpen zijn in de wereld van ICT wil ik me hier graag in verdiepen.</w:t>
       </w:r>
     </w:p>
     <w:p>
@@ -1625,7 +1641,7 @@
         <w:rPr>
           <w:lang w:val="nl-NL"/>
         </w:rPr>
-        <w:t xml:space="preserve">Ik ga een machine </w:t>
+        <w:t xml:space="preserve">Ik ga in Python een game programmeren. Vervolgens ga ik een programma schrijven dat deze game kan spelen door middel van machine </w:t>
       </w:r>
       <w:proofErr w:type="spellStart"/>
       <w:r>
@@ -1639,7 +1655,7 @@
         <w:rPr>
           <w:lang w:val="nl-NL"/>
         </w:rPr>
-        <w:t xml:space="preserve"> programma maken dat zelf een game kan spelen. In dit document zal worden toegelicht wat dit precies inhoud.</w:t>
+        <w:t>.</w:t>
       </w:r>
     </w:p>
     <w:p>
@@ -1672,9 +1688,84 @@
       <w:bookmarkStart w:id="3" w:name="_Toc507661494"/>
       <w:r>
         <w:rPr>
-          <w:lang w:val="nl-NL"/>
+          <w:noProof/>
         </w:rPr>
         <w:lastRenderedPageBreak/>
+        <w:drawing>
+          <wp:anchor distT="0" distB="0" distL="114300" distR="114300" simplePos="0" relativeHeight="251665408" behindDoc="1" locked="0" layoutInCell="1" allowOverlap="1" wp14:anchorId="7495FCDA">
+            <wp:simplePos x="0" y="0"/>
+            <wp:positionH relativeFrom="column">
+              <wp:posOffset>3132262</wp:posOffset>
+            </wp:positionH>
+            <wp:positionV relativeFrom="paragraph">
+              <wp:posOffset>248</wp:posOffset>
+            </wp:positionV>
+            <wp:extent cx="2846567" cy="2669938"/>
+            <wp:effectExtent l="0" t="0" r="0" b="0"/>
+            <wp:wrapTight wrapText="bothSides">
+              <wp:wrapPolygon edited="0">
+                <wp:start x="0" y="0"/>
+                <wp:lineTo x="0" y="21425"/>
+                <wp:lineTo x="21398" y="21425"/>
+                <wp:lineTo x="21398" y="0"/>
+                <wp:lineTo x="0" y="0"/>
+              </wp:wrapPolygon>
+            </wp:wrapTight>
+            <wp:docPr id="1" name="Afbeelding 1"/>
+            <wp:cNvGraphicFramePr>
+              <a:graphicFrameLocks xmlns:a="http://schemas.openxmlformats.org/drawingml/2006/main" noChangeAspect="1"/>
+            </wp:cNvGraphicFramePr>
+            <a:graphic xmlns:a="http://schemas.openxmlformats.org/drawingml/2006/main">
+              <a:graphicData uri="http://schemas.openxmlformats.org/drawingml/2006/picture">
+                <pic:pic xmlns:pic="http://schemas.openxmlformats.org/drawingml/2006/picture">
+                  <pic:nvPicPr>
+                    <pic:cNvPr id="1" name=""/>
+                    <pic:cNvPicPr/>
+                  </pic:nvPicPr>
+                  <pic:blipFill rotWithShape="1">
+                    <a:blip r:embed="rId5">
+                      <a:extLst>
+                        <a:ext uri="{28A0092B-C50C-407E-A947-70E740481C1C}">
+                          <a14:useLocalDpi xmlns:a14="http://schemas.microsoft.com/office/drawing/2010/main" val="0"/>
+                        </a:ext>
+                      </a:extLst>
+                    </a:blip>
+                    <a:srcRect r="68027"/>
+                    <a:stretch/>
+                  </pic:blipFill>
+                  <pic:spPr bwMode="auto">
+                    <a:xfrm>
+                      <a:off x="0" y="0"/>
+                      <a:ext cx="2846567" cy="2669938"/>
+                    </a:xfrm>
+                    <a:prstGeom prst="rect">
+                      <a:avLst/>
+                    </a:prstGeom>
+                    <a:ln>
+                      <a:noFill/>
+                    </a:ln>
+                    <a:extLst>
+                      <a:ext uri="{53640926-AAD7-44D8-BBD7-CCE9431645EC}">
+                        <a14:shadowObscured xmlns:a14="http://schemas.microsoft.com/office/drawing/2010/main"/>
+                      </a:ext>
+                    </a:extLst>
+                  </pic:spPr>
+                </pic:pic>
+              </a:graphicData>
+            </a:graphic>
+            <wp14:sizeRelH relativeFrom="page">
+              <wp14:pctWidth>0</wp14:pctWidth>
+            </wp14:sizeRelH>
+            <wp14:sizeRelV relativeFrom="page">
+              <wp14:pctHeight>0</wp14:pctHeight>
+            </wp14:sizeRelV>
+          </wp:anchor>
+        </w:drawing>
+      </w:r>
+      <w:r>
+        <w:rPr>
+          <w:lang w:val="nl-NL"/>
+        </w:rPr>
         <w:t>Concept</w:t>
       </w:r>
       <w:bookmarkEnd w:id="3"/>
@@ -1682,7 +1773,6 @@
     <w:p>
       <w:pPr>
         <w:rPr>
-          <w:color w:val="FF0000"/>
           <w:lang w:val="nl-NL"/>
         </w:rPr>
       </w:pPr>
@@ -1722,7 +1812,6 @@
       </w:r>
       <w:r>
         <w:rPr>
-          <w:color w:val="FF0000"/>
           <w:lang w:val="nl-NL"/>
         </w:rPr>
         <w:t xml:space="preserve">Het tweede deel is een machine </w:t>
@@ -1730,7 +1819,6 @@
       <w:proofErr w:type="spellStart"/>
       <w:r>
         <w:rPr>
-          <w:color w:val="FF0000"/>
           <w:lang w:val="nl-NL"/>
         </w:rPr>
         <w:t>learning</w:t>
@@ -1738,10 +1826,35 @@
       <w:proofErr w:type="spellEnd"/>
       <w:r>
         <w:rPr>
-          <w:color w:val="FF0000"/>
-          <w:lang w:val="nl-NL"/>
-        </w:rPr>
-        <w:t xml:space="preserve"> programma. </w:t>
+          <w:lang w:val="nl-NL"/>
+        </w:rPr>
+        <w:t xml:space="preserve"> programma</w:t>
+      </w:r>
+      <w:r>
+        <w:rPr>
+          <w:lang w:val="nl-NL"/>
+        </w:rPr>
+        <w:t xml:space="preserve"> ook dit deel wil ik gaan programmeren in Python. De methode van machine </w:t>
+      </w:r>
+      <w:proofErr w:type="spellStart"/>
+      <w:r>
+        <w:rPr>
+          <w:lang w:val="nl-NL"/>
+        </w:rPr>
+        <w:t>learning</w:t>
+      </w:r>
+      <w:proofErr w:type="spellEnd"/>
+      <w:r>
+        <w:rPr>
+          <w:lang w:val="nl-NL"/>
+        </w:rPr>
+        <w:t xml:space="preserve"> die ik wil gaan toepassen ligt nog niet vast. De meest efficiënte methode voor het probleem dat ik op wil lossen moet nog worden bepaald aan de hand van een onderzoek</w:t>
+      </w:r>
+      <w:r>
+        <w:rPr>
+          <w:lang w:val="nl-NL"/>
+        </w:rPr>
+        <w:t xml:space="preserve">. </w:t>
       </w:r>
     </w:p>
     <w:p>
@@ -1825,31 +1938,15 @@
     <w:p>
       <w:pPr>
         <w:rPr>
-          <w:color w:val="FF0000"/>
-          <w:lang w:val="nl-NL"/>
-        </w:rPr>
-      </w:pPr>
-      <w:r>
-        <w:rPr>
-          <w:color w:val="FF0000"/>
-          <w:lang w:val="nl-NL"/>
-        </w:rPr>
-        <w:t>Scores worden opgeslagen in een bestand hierbij zal ook de naam van de speler worden opgeslagen, indien deze is ingevuld. Ook worden de hoogste scores in een los bestand opgeslagen.</w:t>
-      </w:r>
-    </w:p>
-    <w:p>
-      <w:pPr>
-        <w:rPr>
-          <w:lang w:val="nl-NL"/>
-        </w:rPr>
-      </w:pPr>
-    </w:p>
-    <w:p>
-      <w:pPr>
-        <w:rPr>
-          <w:lang w:val="nl-NL"/>
-        </w:rPr>
-      </w:pPr>
+          <w:lang w:val="nl-NL"/>
+        </w:rPr>
+      </w:pPr>
+      <w:r>
+        <w:rPr>
+          <w:lang w:val="nl-NL"/>
+        </w:rPr>
+        <w:t>De score van de spelers worden opgeslagen in losse bestanden. Elke game krijgt een nieuw bestand. Daarnaast wordt de hoogste scoren ook opgeslagen in het bestand High Scores. Alle bestanden worden gesorteerd van hoogste tot laagste Score.</w:t>
+      </w:r>
     </w:p>
     <w:p>
       <w:pPr>
@@ -1881,7 +1978,31 @@
         <w:rPr>
           <w:lang w:val="nl-NL"/>
         </w:rPr>
-        <w:t>bouwd en getest met deze versies. Andere versies zijn niet gegarandeerd te werken. Deze software is minimaal nodig om de game te kunnen runnen. Wanneer u niet over deze software beschikt of niet beschikt over de juiste versie is de kans groot dat de game niet zal werken of niet zal werken naar behoren.</w:t>
+        <w:t xml:space="preserve">bouwd en getest met deze versies. Andere versies zijn niet gegarandeerd te werken. Deze </w:t>
+      </w:r>
+      <w:r>
+        <w:rPr>
+          <w:lang w:val="nl-NL"/>
+        </w:rPr>
+        <w:t xml:space="preserve">software is </w:t>
+      </w:r>
+      <w:r>
+        <w:rPr>
+          <w:lang w:val="nl-NL"/>
+        </w:rPr>
+        <w:t xml:space="preserve">nodig om de game te kunnen runnen. Wanneer u niet over deze software beschikt of niet beschikt over de juiste versie is </w:t>
+      </w:r>
+      <w:r>
+        <w:rPr>
+          <w:lang w:val="nl-NL"/>
+        </w:rPr>
+        <w:t xml:space="preserve">er een kans </w:t>
+      </w:r>
+      <w:r>
+        <w:rPr>
+          <w:lang w:val="nl-NL"/>
+        </w:rPr>
+        <w:t>dat de game niet zal werken of niet zal werken naar behoren.</w:t>
       </w:r>
     </w:p>
     <w:p>
@@ -2244,14 +2365,10 @@
           <w:color w:val="2F5496" w:themeColor="accent1" w:themeShade="BF"/>
           <w:sz w:val="26"/>
           <w:szCs w:val="26"/>
-          <w:lang w:val="nl-NL"/>
         </w:rPr>
       </w:pPr>
       <w:bookmarkStart w:id="5" w:name="_Toc507661496"/>
       <w:r>
-        <w:rPr>
-          <w:lang w:val="nl-NL"/>
-        </w:rPr>
         <w:br w:type="page"/>
       </w:r>
     </w:p>
@@ -2285,8 +2402,189 @@
           <w:lang w:val="nl-NL"/>
         </w:rPr>
       </w:pPr>
+      <w:r>
+        <w:rPr>
+          <w:lang w:val="nl-NL"/>
+        </w:rPr>
+        <w:t xml:space="preserve">In het machine </w:t>
+      </w:r>
+      <w:proofErr w:type="spellStart"/>
+      <w:r>
+        <w:rPr>
+          <w:lang w:val="nl-NL"/>
+        </w:rPr>
+        <w:t>learning</w:t>
+      </w:r>
+      <w:proofErr w:type="spellEnd"/>
+      <w:r>
+        <w:rPr>
+          <w:lang w:val="nl-NL"/>
+        </w:rPr>
+        <w:t xml:space="preserve"> deel van dit project wil ik een programma maken dat het spel wat ik gemaakt heb kan spelen. Eigenlijk wordt het machine </w:t>
+      </w:r>
+      <w:proofErr w:type="spellStart"/>
+      <w:r>
+        <w:rPr>
+          <w:lang w:val="nl-NL"/>
+        </w:rPr>
+        <w:t>learning</w:t>
+      </w:r>
+      <w:proofErr w:type="spellEnd"/>
+      <w:r>
+        <w:rPr>
+          <w:lang w:val="nl-NL"/>
+        </w:rPr>
+        <w:t xml:space="preserve"> programma een deel van de game. Het machine </w:t>
+      </w:r>
+      <w:proofErr w:type="spellStart"/>
+      <w:r>
+        <w:rPr>
+          <w:lang w:val="nl-NL"/>
+        </w:rPr>
+        <w:t>learning</w:t>
+      </w:r>
+      <w:proofErr w:type="spellEnd"/>
+      <w:r>
+        <w:rPr>
+          <w:lang w:val="nl-NL"/>
+        </w:rPr>
+        <w:t xml:space="preserve"> deel wordt namelijk een rij met computer gestuurde spelers.</w:t>
+      </w:r>
+    </w:p>
+    <w:p>
+      <w:pPr>
+        <w:pStyle w:val="Kop3"/>
+        <w:rPr>
+          <w:lang w:val="nl-NL"/>
+        </w:rPr>
+      </w:pPr>
+      <w:r>
+        <w:rPr>
+          <w:lang w:val="nl-NL"/>
+        </w:rPr>
+        <w:t>Game</w:t>
+      </w:r>
+    </w:p>
+    <w:p>
+      <w:pPr>
+        <w:rPr>
+          <w:lang w:val="nl-NL"/>
+        </w:rPr>
+      </w:pPr>
+      <w:r>
+        <w:rPr>
+          <w:lang w:val="nl-NL"/>
+        </w:rPr>
+        <w:t xml:space="preserve">Voor het machine </w:t>
+      </w:r>
+      <w:proofErr w:type="spellStart"/>
+      <w:r>
+        <w:rPr>
+          <w:lang w:val="nl-NL"/>
+        </w:rPr>
+        <w:t>learning</w:t>
+      </w:r>
+      <w:proofErr w:type="spellEnd"/>
+      <w:r>
+        <w:rPr>
+          <w:lang w:val="nl-NL"/>
+        </w:rPr>
+        <w:t xml:space="preserve"> deel is het handig om de game een aantal instellingen te geven. Dit wordt in een los file bijgehouden, en wordt mogelijk verwerkt in een opties menu. Instellingen die hier in staan zijn bijvoorbeeld het aantal spelers en hoe vaak moet de game automatisch de volgende ronde starten voordat hij wacht op input van de gebruiker.</w:t>
+      </w:r>
+    </w:p>
+    <w:p>
+      <w:pPr>
+        <w:rPr>
+          <w:lang w:val="nl-NL"/>
+        </w:rPr>
+      </w:pPr>
+      <w:r>
+        <w:rPr>
+          <w:lang w:val="nl-NL"/>
+        </w:rPr>
+        <w:t>De rede dat deze tweede instelling er in staat is simpel. Omdat de game nu voor een aantal rondes kan draaien zonder onderbreking is er een soort “training” mode voor de CPU.</w:t>
+      </w:r>
+      <w:r>
+        <w:rPr>
+          <w:lang w:val="nl-NL"/>
+        </w:rPr>
+        <w:t xml:space="preserve"> Hierin blijft het spel draaien, en kan de CPU beter blijven worden tot de ingevulde rondes op zijn, waarna de speler tegen deze getrainde </w:t>
+      </w:r>
+      <w:proofErr w:type="spellStart"/>
+      <w:r>
+        <w:rPr>
+          <w:lang w:val="nl-NL"/>
+        </w:rPr>
+        <w:t>CPUs</w:t>
+      </w:r>
+      <w:proofErr w:type="spellEnd"/>
+      <w:r>
+        <w:rPr>
+          <w:lang w:val="nl-NL"/>
+        </w:rPr>
+        <w:t xml:space="preserve"> kan spelen. De getrainde </w:t>
+      </w:r>
+      <w:proofErr w:type="spellStart"/>
+      <w:r>
+        <w:rPr>
+          <w:lang w:val="nl-NL"/>
+        </w:rPr>
+        <w:t>CPUs</w:t>
+      </w:r>
+      <w:proofErr w:type="spellEnd"/>
+      <w:r>
+        <w:rPr>
+          <w:lang w:val="nl-NL"/>
+        </w:rPr>
+        <w:t xml:space="preserve"> worden ook opgeslagen in een bestand, zodat ze de volgende keer gelijk terug geladen kunnen worden. Als de speler de CPU’s liever reset is dit natuurlijk ook een mogelijkheid.</w:t>
+      </w:r>
       <w:bookmarkStart w:id="6" w:name="_GoBack"/>
       <w:bookmarkEnd w:id="6"/>
+    </w:p>
+    <w:p>
+      <w:pPr>
+        <w:pStyle w:val="Kop3"/>
+        <w:rPr>
+          <w:lang w:val="nl-NL"/>
+        </w:rPr>
+      </w:pPr>
+      <w:r>
+        <w:rPr>
+          <w:lang w:val="nl-NL"/>
+        </w:rPr>
+        <w:t>Algoritme</w:t>
+      </w:r>
+    </w:p>
+    <w:p>
+      <w:pPr>
+        <w:rPr>
+          <w:color w:val="FF0000"/>
+          <w:lang w:val="nl-NL"/>
+        </w:rPr>
+      </w:pPr>
+      <w:r>
+        <w:rPr>
+          <w:color w:val="FF0000"/>
+          <w:lang w:val="nl-NL"/>
+        </w:rPr>
+        <w:t xml:space="preserve">Het algoritme dat gebruikt gaat worden voor machine </w:t>
+      </w:r>
+      <w:proofErr w:type="spellStart"/>
+      <w:r>
+        <w:rPr>
+          <w:color w:val="FF0000"/>
+          <w:lang w:val="nl-NL"/>
+        </w:rPr>
+        <w:t>learning</w:t>
+      </w:r>
+      <w:proofErr w:type="spellEnd"/>
+      <w:r>
+        <w:rPr>
+          <w:color w:val="FF0000"/>
+          <w:lang w:val="nl-NL"/>
+        </w:rPr>
+        <w:t xml:space="preserve"> is op dit moment nog niet duidelijk. Hiervoor zal eerst het onderzoek moeten worden afgerond.</w:t>
+      </w:r>
     </w:p>
     <w:p>
       <w:pPr>
@@ -2317,7 +2615,7 @@
           <w:lang w:val="nl-NL"/>
         </w:rPr>
         <w:lastRenderedPageBreak/>
-        <w:t>Disclaimer</w:t>
+        <w:t>Waarschuwing</w:t>
       </w:r>
     </w:p>
     <w:p>
@@ -2394,19 +2692,11 @@
         </w:rPr>
         <w:t xml:space="preserve"> bezig in lengte en in breedte.</w:t>
       </w:r>
-    </w:p>
-    <w:p>
-      <w:pPr>
-        <w:rPr>
-          <w:lang w:val="nl-NL"/>
-        </w:rPr>
-      </w:pPr>
-      <w:r>
-        <w:rPr>
-          <w:color w:val="FF0000"/>
-          <w:lang w:val="nl-NL"/>
-        </w:rPr>
-        <w:t>Ook zal mogelijke achtergrond muziek vervangen. Dit heeft de zelfde reden namelijk het foutieve gebruik van producten met een copyright.</w:t>
+      <w:r>
+        <w:rPr>
+          <w:lang w:val="nl-NL"/>
+        </w:rPr>
+        <w:t xml:space="preserve"> </w:t>
       </w:r>
       <w:r>
         <w:rPr>
@@ -2489,7 +2779,7 @@
         </w:rPr>
         <w:t>. (</w:t>
       </w:r>
-      <w:hyperlink r:id="rId5" w:history="1">
+      <w:hyperlink r:id="rId6" w:history="1">
         <w:r>
           <w:rPr>
             <w:rStyle w:val="Hyperlink"/>
@@ -2543,7 +2833,7 @@
         <w:rPr>
           <w:lang w:val="nl-NL"/>
         </w:rPr>
-        <w:t xml:space="preserve">Voor deze opdracht heb ik geen opdrachtgever gezocht. Deze opdracht is niet gemaakt in de context van een school opdracht. Ook wilde ik met deze opdracht definiëren wat ik zelf zou doen, en ik wilde het concept niet aanpassen aan de </w:t>
+        <w:t xml:space="preserve">Voor deze opdracht heb ik geen opdrachtgever gezocht. Deze opdracht is niet gemaakt in de context van een school opdracht. Ook wilde ik met deze opdracht definiëren wat ik zelf zou doen en ik wilde het concept niet aanpassen aan de </w:t>
       </w:r>
       <w:proofErr w:type="spellStart"/>
       <w:r>
@@ -2559,17 +2849,42 @@
         </w:rPr>
         <w:t xml:space="preserve"> van een opdrachtgever. Ik ben in dit geval dus mijn eigen opdrachtgever.</w:t>
       </w:r>
-    </w:p>
-    <w:p>
-      <w:pPr>
-        <w:rPr>
-          <w:lang w:val="nl-NL"/>
-        </w:rPr>
-      </w:pPr>
-      <w:r>
-        <w:rPr>
-          <w:lang w:val="nl-NL"/>
-        </w:rPr>
+      <w:r>
+        <w:rPr>
+          <w:lang w:val="nl-NL"/>
+        </w:rPr>
+        <w:t xml:space="preserve"> Ik heb gekozen om mijn eigen opdrachtgever te zijn omdat ik wil kunnen focussen op de leerdoelen en onderdelen die ik voor mezelf stel.</w:t>
+      </w:r>
+    </w:p>
+    <w:p>
+      <w:pPr>
+        <w:rPr>
+          <w:rFonts w:asciiTheme="majorHAnsi" w:eastAsiaTheme="majorEastAsia" w:hAnsiTheme="majorHAnsi" w:cstheme="majorBidi"/>
+          <w:color w:val="2F5496" w:themeColor="accent1" w:themeShade="BF"/>
+          <w:sz w:val="32"/>
+          <w:szCs w:val="32"/>
+          <w:lang w:val="nl-NL"/>
+        </w:rPr>
+      </w:pPr>
+      <w:r>
+        <w:rPr>
+          <w:lang w:val="nl-NL"/>
+        </w:rPr>
+        <w:br w:type="page"/>
+      </w:r>
+    </w:p>
+    <w:p>
+      <w:pPr>
+        <w:pStyle w:val="Kop1"/>
+        <w:rPr>
+          <w:lang w:val="nl-NL"/>
+        </w:rPr>
+      </w:pPr>
+      <w:r>
+        <w:rPr>
+          <w:lang w:val="nl-NL"/>
+        </w:rPr>
+        <w:lastRenderedPageBreak/>
         <w:t>sources</w:t>
       </w:r>
     </w:p>
@@ -2579,7 +2894,7 @@
           <w:lang w:val="nl-NL"/>
         </w:rPr>
       </w:pPr>
-      <w:hyperlink r:id="rId6" w:history="1">
+      <w:hyperlink r:id="rId7" w:history="1">
         <w:r>
           <w:rPr>
             <w:rStyle w:val="Hyperlink"/>
@@ -3570,7 +3885,7 @@
 </file>
 
 <file path=customXml/itemProps1.xml><?xml version="1.0" encoding="utf-8"?>
-<ds:datastoreItem xmlns:ds="http://schemas.openxmlformats.org/officeDocument/2006/customXml" ds:itemID="{A2293B11-06FD-48A1-8523-51516DD6BFD5}">
+<ds:datastoreItem xmlns:ds="http://schemas.openxmlformats.org/officeDocument/2006/customXml" ds:itemID="{6CC835AE-101E-49B1-A23D-897D22419F8F}">
   <ds:schemaRefs>
     <ds:schemaRef ds:uri="http://schemas.openxmlformats.org/officeDocument/2006/bibliography"/>
   </ds:schemaRefs>

</xml_diff>